<commit_message>
Mise a Jours des Document
</commit_message>
<xml_diff>
--- a/Documentation MA-12.docx
+++ b/Documentation MA-12.docx
@@ -5,26 +5,406 @@
     <w:p>
       <w:pPr>
         <w:pStyle w:val="Titre"/>
+        <w:jc w:val="center"/>
         <w:rPr>
           <w:b/>
+          <w:sz w:val="144"/>
           <w:u w:val="single"/>
         </w:rPr>
       </w:pPr>
       <w:r>
         <w:rPr>
           <w:b/>
+          <w:sz w:val="144"/>
           <w:u w:val="single"/>
         </w:rPr>
-        <w:t>Documentation MA-12 Mac OS</w:t>
-      </w:r>
-    </w:p>
+        <w:t xml:space="preserve">Documentation </w:t>
+      </w:r>
+      <w:r>
+        <w:rPr>
+          <w:b/>
+          <w:color w:val="00B050"/>
+          <w:sz w:val="144"/>
+          <w:u w:val="single"/>
+        </w:rPr>
+        <w:t>MA-12</w:t>
+      </w:r>
+    </w:p>
+    <w:p>
+      <w:pPr>
+        <w:pStyle w:val="Titre"/>
+        <w:jc w:val="center"/>
+        <w:rPr>
+          <w:b/>
+          <w:sz w:val="144"/>
+          <w:u w:val="single"/>
+        </w:rPr>
+      </w:pPr>
+      <w:r>
+        <w:rPr>
+          <w:b/>
+          <w:sz w:val="144"/>
+          <w:u w:val="single"/>
+        </w:rPr>
+        <w:t>Mac OS</w:t>
+      </w:r>
+    </w:p>
+    <w:p/>
+    <w:p/>
+    <w:p/>
+    <w:p/>
+    <w:p>
+      <w:pPr>
+        <w:rPr>
+          <w:color w:val="FF0000"/>
+        </w:rPr>
+      </w:pPr>
+    </w:p>
+    <w:p>
+      <w:pPr>
+        <w:jc w:val="center"/>
+        <w:rPr>
+          <w:color w:val="FF0000"/>
+          <w:sz w:val="28"/>
+        </w:rPr>
+        <w:sectPr>
+          <w:footerReference w:type="first" r:id="rId7"/>
+          <w:pgSz w:w="11906" w:h="16838"/>
+          <w:pgMar w:top="1417" w:right="1417" w:bottom="1417" w:left="1417" w:header="708" w:footer="708" w:gutter="0"/>
+          <w:cols w:space="708"/>
+          <w:docGrid w:linePitch="360"/>
+        </w:sectPr>
+      </w:pPr>
+      <w:r>
+        <w:rPr>
+          <w:color w:val="FF0000"/>
+          <w:sz w:val="28"/>
+        </w:rPr>
+        <w:t>Y</w:t>
+      </w:r>
+      <w:bookmarkStart w:id="0" w:name="_GoBack"/>
+      <w:bookmarkEnd w:id="0"/>
+      <w:r>
+        <w:rPr>
+          <w:color w:val="FF0000"/>
+          <w:sz w:val="28"/>
+        </w:rPr>
+        <w:t xml:space="preserve">oann </w:t>
+      </w:r>
+      <w:proofErr w:type="spellStart"/>
+      <w:r>
+        <w:rPr>
+          <w:color w:val="FF0000"/>
+          <w:sz w:val="28"/>
+        </w:rPr>
+        <w:t>Bonzon</w:t>
+      </w:r>
+      <w:proofErr w:type="spellEnd"/>
+      <w:r>
+        <w:rPr>
+          <w:color w:val="FF0000"/>
+          <w:sz w:val="28"/>
+        </w:rPr>
+        <w:t xml:space="preserve">        </w:t>
+      </w:r>
+      <w:r>
+        <w:rPr>
+          <w:color w:val="FF0000"/>
+          <w:sz w:val="28"/>
+        </w:rPr>
+        <w:tab/>
+        <w:t xml:space="preserve">Mathias Guignard </w:t>
+      </w:r>
+    </w:p>
+    <w:sdt>
+      <w:sdtPr>
+        <w:rPr>
+          <w:lang w:val="fr-FR"/>
+        </w:rPr>
+        <w:id w:val="-907529846"/>
+        <w:docPartObj>
+          <w:docPartGallery w:val="Table of Contents"/>
+          <w:docPartUnique/>
+        </w:docPartObj>
+      </w:sdtPr>
+      <w:sdtEndPr>
+        <w:rPr>
+          <w:rFonts w:asciiTheme="minorHAnsi" w:eastAsiaTheme="minorHAnsi" w:hAnsiTheme="minorHAnsi" w:cstheme="minorBidi"/>
+          <w:b/>
+          <w:bCs/>
+          <w:color w:val="auto"/>
+          <w:sz w:val="22"/>
+          <w:szCs w:val="22"/>
+          <w:lang w:eastAsia="en-US"/>
+        </w:rPr>
+      </w:sdtEndPr>
+      <w:sdtContent>
+        <w:p>
+          <w:pPr>
+            <w:pStyle w:val="En-ttedetabledesmatires"/>
+          </w:pPr>
+          <w:r>
+            <w:rPr>
+              <w:lang w:val="fr-FR"/>
+            </w:rPr>
+            <w:t>Table des matières</w:t>
+          </w:r>
+        </w:p>
+        <w:p>
+          <w:pPr>
+            <w:pStyle w:val="TM1"/>
+            <w:tabs>
+              <w:tab w:val="right" w:leader="dot" w:pos="9062"/>
+            </w:tabs>
+            <w:rPr>
+              <w:noProof/>
+            </w:rPr>
+          </w:pPr>
+          <w:r>
+            <w:rPr>
+              <w:b/>
+              <w:bCs/>
+              <w:lang w:val="fr-FR"/>
+            </w:rPr>
+            <w:fldChar w:fldCharType="begin"/>
+          </w:r>
+          <w:r>
+            <w:rPr>
+              <w:b/>
+              <w:bCs/>
+              <w:lang w:val="fr-FR"/>
+            </w:rPr>
+            <w:instrText xml:space="preserve"> TOC \o "1-3" \h \z \u </w:instrText>
+          </w:r>
+          <w:r>
+            <w:rPr>
+              <w:b/>
+              <w:bCs/>
+              <w:lang w:val="fr-FR"/>
+            </w:rPr>
+            <w:fldChar w:fldCharType="separate"/>
+          </w:r>
+          <w:hyperlink w:anchor="_Toc57818351" w:history="1">
+            <w:r>
+              <w:rPr>
+                <w:rStyle w:val="Lienhypertexte"/>
+                <w:noProof/>
+              </w:rPr>
+              <w:t>Matériel :</w:t>
+            </w:r>
+            <w:r>
+              <w:rPr>
+                <w:noProof/>
+                <w:webHidden/>
+              </w:rPr>
+              <w:tab/>
+            </w:r>
+            <w:r>
+              <w:rPr>
+                <w:noProof/>
+                <w:webHidden/>
+              </w:rPr>
+              <w:fldChar w:fldCharType="begin"/>
+            </w:r>
+            <w:r>
+              <w:rPr>
+                <w:noProof/>
+                <w:webHidden/>
+              </w:rPr>
+              <w:instrText xml:space="preserve"> PAGEREF _Toc57818351 \h </w:instrText>
+            </w:r>
+            <w:r>
+              <w:rPr>
+                <w:noProof/>
+                <w:webHidden/>
+              </w:rPr>
+            </w:r>
+            <w:r>
+              <w:rPr>
+                <w:noProof/>
+                <w:webHidden/>
+              </w:rPr>
+              <w:fldChar w:fldCharType="separate"/>
+            </w:r>
+            <w:r>
+              <w:rPr>
+                <w:noProof/>
+                <w:webHidden/>
+              </w:rPr>
+              <w:t>2</w:t>
+            </w:r>
+            <w:r>
+              <w:rPr>
+                <w:noProof/>
+                <w:webHidden/>
+              </w:rPr>
+              <w:fldChar w:fldCharType="end"/>
+            </w:r>
+          </w:hyperlink>
+        </w:p>
+        <w:p>
+          <w:pPr>
+            <w:pStyle w:val="TM1"/>
+            <w:tabs>
+              <w:tab w:val="right" w:leader="dot" w:pos="9062"/>
+            </w:tabs>
+            <w:rPr>
+              <w:noProof/>
+            </w:rPr>
+          </w:pPr>
+          <w:hyperlink w:anchor="_Toc57818352" w:history="1">
+            <w:r>
+              <w:rPr>
+                <w:rStyle w:val="Lienhypertexte"/>
+                <w:noProof/>
+              </w:rPr>
+              <w:t>Configuration :</w:t>
+            </w:r>
+            <w:r>
+              <w:rPr>
+                <w:noProof/>
+                <w:webHidden/>
+              </w:rPr>
+              <w:tab/>
+            </w:r>
+            <w:r>
+              <w:rPr>
+                <w:noProof/>
+                <w:webHidden/>
+              </w:rPr>
+              <w:fldChar w:fldCharType="begin"/>
+            </w:r>
+            <w:r>
+              <w:rPr>
+                <w:noProof/>
+                <w:webHidden/>
+              </w:rPr>
+              <w:instrText xml:space="preserve"> PAGEREF _Toc57818352 \h </w:instrText>
+            </w:r>
+            <w:r>
+              <w:rPr>
+                <w:noProof/>
+                <w:webHidden/>
+              </w:rPr>
+            </w:r>
+            <w:r>
+              <w:rPr>
+                <w:noProof/>
+                <w:webHidden/>
+              </w:rPr>
+              <w:fldChar w:fldCharType="separate"/>
+            </w:r>
+            <w:r>
+              <w:rPr>
+                <w:noProof/>
+                <w:webHidden/>
+              </w:rPr>
+              <w:t>2</w:t>
+            </w:r>
+            <w:r>
+              <w:rPr>
+                <w:noProof/>
+                <w:webHidden/>
+              </w:rPr>
+              <w:fldChar w:fldCharType="end"/>
+            </w:r>
+          </w:hyperlink>
+        </w:p>
+        <w:p>
+          <w:pPr>
+            <w:pStyle w:val="TM1"/>
+            <w:tabs>
+              <w:tab w:val="right" w:leader="dot" w:pos="9062"/>
+            </w:tabs>
+            <w:rPr>
+              <w:noProof/>
+            </w:rPr>
+          </w:pPr>
+          <w:hyperlink w:anchor="_Toc57818353" w:history="1">
+            <w:r>
+              <w:rPr>
+                <w:rStyle w:val="Lienhypertexte"/>
+                <w:noProof/>
+              </w:rPr>
+              <w:t>Utilisateur :</w:t>
+            </w:r>
+            <w:r>
+              <w:rPr>
+                <w:noProof/>
+                <w:webHidden/>
+              </w:rPr>
+              <w:tab/>
+            </w:r>
+            <w:r>
+              <w:rPr>
+                <w:noProof/>
+                <w:webHidden/>
+              </w:rPr>
+              <w:fldChar w:fldCharType="begin"/>
+            </w:r>
+            <w:r>
+              <w:rPr>
+                <w:noProof/>
+                <w:webHidden/>
+              </w:rPr>
+              <w:instrText xml:space="preserve"> PAGEREF _Toc57818353 \h </w:instrText>
+            </w:r>
+            <w:r>
+              <w:rPr>
+                <w:noProof/>
+                <w:webHidden/>
+              </w:rPr>
+            </w:r>
+            <w:r>
+              <w:rPr>
+                <w:noProof/>
+                <w:webHidden/>
+              </w:rPr>
+              <w:fldChar w:fldCharType="separate"/>
+            </w:r>
+            <w:r>
+              <w:rPr>
+                <w:noProof/>
+                <w:webHidden/>
+              </w:rPr>
+              <w:t>2</w:t>
+            </w:r>
+            <w:r>
+              <w:rPr>
+                <w:noProof/>
+                <w:webHidden/>
+              </w:rPr>
+              <w:fldChar w:fldCharType="end"/>
+            </w:r>
+          </w:hyperlink>
+        </w:p>
+        <w:p>
+          <w:r>
+            <w:rPr>
+              <w:b/>
+              <w:bCs/>
+              <w:lang w:val="fr-FR"/>
+            </w:rPr>
+            <w:fldChar w:fldCharType="end"/>
+          </w:r>
+        </w:p>
+      </w:sdtContent>
+    </w:sdt>
+    <w:p>
+      <w:r>
+        <w:br w:type="page"/>
+      </w:r>
+    </w:p>
+    <w:p/>
     <w:p>
       <w:pPr>
         <w:pStyle w:val="Titre1"/>
       </w:pPr>
+      <w:bookmarkStart w:id="1" w:name="_Toc57818351"/>
       <w:r>
         <w:t>Matériel :</w:t>
       </w:r>
+      <w:bookmarkEnd w:id="1"/>
     </w:p>
     <w:p>
       <w:r>
@@ -107,9 +487,11 @@
       <w:pPr>
         <w:pStyle w:val="Titre1"/>
       </w:pPr>
+      <w:bookmarkStart w:id="2" w:name="_Toc57818352"/>
       <w:r>
         <w:t>Configuration :</w:t>
       </w:r>
+      <w:bookmarkEnd w:id="2"/>
     </w:p>
     <w:p>
       <w:r>
@@ -157,8 +539,6 @@
       <w:r>
         <w:tab/>
       </w:r>
-      <w:bookmarkStart w:id="0" w:name="_GoBack"/>
-      <w:bookmarkEnd w:id="0"/>
     </w:p>
     <w:p>
       <w:pPr>
@@ -209,8 +589,44 @@
       </w:r>
     </w:p>
     <w:p>
-      <w:r>
-        <w:tab/>
+      <w:pPr>
+        <w:pStyle w:val="Titre1"/>
+      </w:pPr>
+      <w:bookmarkStart w:id="3" w:name="_Toc57818353"/>
+      <w:r>
+        <w:t>Utilisateur :</w:t>
+      </w:r>
+      <w:bookmarkEnd w:id="3"/>
+      <w:r>
+        <w:t xml:space="preserve"> </w:t>
+      </w:r>
+    </w:p>
+    <w:p>
+      <w:r>
+        <w:tab/>
+      </w:r>
+      <w:r>
+        <w:rPr>
+          <w:color w:val="FF0000"/>
+        </w:rPr>
+        <w:t>Mac Mini 2018</w:t>
+      </w:r>
+      <w:r>
+        <w:tab/>
+      </w:r>
+    </w:p>
+    <w:p/>
+    <w:p/>
+    <w:p/>
+    <w:p>
+      <w:r>
+        <w:tab/>
+      </w:r>
+      <w:r>
+        <w:rPr>
+          <w:color w:val="FF0000"/>
+        </w:rPr>
+        <w:t>Mac Mini 2014</w:t>
       </w:r>
     </w:p>
     <w:p/>
@@ -218,10 +634,114 @@
       <w:pgSz w:w="11906" w:h="16838"/>
       <w:pgMar w:top="1417" w:right="1417" w:bottom="1417" w:left="1417" w:header="708" w:footer="708" w:gutter="0"/>
       <w:cols w:space="708"/>
+      <w:titlePg/>
       <w:docGrid w:linePitch="360"/>
     </w:sectPr>
   </w:body>
 </w:document>
+</file>
+
+<file path=word/endnotes.xml><?xml version="1.0" encoding="utf-8"?>
+<w:endnotes xmlns:wpc="http://schemas.microsoft.com/office/word/2010/wordprocessingCanvas" xmlns:cx="http://schemas.microsoft.com/office/drawing/2014/chartex" xmlns:cx1="http://schemas.microsoft.com/office/drawing/2015/9/8/chartex" xmlns:mc="http://schemas.openxmlformats.org/markup-compatibility/2006" xmlns:o="urn:schemas-microsoft-com:office:office" xmlns:r="http://schemas.openxmlformats.org/officeDocument/2006/relationships" xmlns:m="http://schemas.openxmlformats.org/officeDocument/2006/math" xmlns:v="urn:schemas-microsoft-com:vml" xmlns:wp14="http://schemas.microsoft.com/office/word/2010/wordprocessingDrawing" xmlns:wp="http://schemas.openxmlformats.org/drawingml/2006/wordprocessingDrawing" xmlns:w10="urn:schemas-microsoft-com:office:word" xmlns:w="http://schemas.openxmlformats.org/wordprocessingml/2006/main" xmlns:w14="http://schemas.microsoft.com/office/word/2010/wordml" xmlns:w15="http://schemas.microsoft.com/office/word/2012/wordml" xmlns:w16se="http://schemas.microsoft.com/office/word/2015/wordml/symex" xmlns:wpg="http://schemas.microsoft.com/office/word/2010/wordprocessingGroup" xmlns:wpi="http://schemas.microsoft.com/office/word/2010/wordprocessingInk" xmlns:wne="http://schemas.microsoft.com/office/word/2006/wordml" xmlns:wps="http://schemas.microsoft.com/office/word/2010/wordprocessingShape" mc:Ignorable="w14 w15 w16se wp14">
+  <w:endnote w:type="separator" w:id="-1">
+    <w:p>
+      <w:pPr>
+        <w:spacing w:after="0" w:line="240" w:lineRule="auto"/>
+      </w:pPr>
+      <w:r>
+        <w:separator/>
+      </w:r>
+    </w:p>
+  </w:endnote>
+  <w:endnote w:type="continuationSeparator" w:id="0">
+    <w:p>
+      <w:pPr>
+        <w:spacing w:after="0" w:line="240" w:lineRule="auto"/>
+      </w:pPr>
+      <w:r>
+        <w:continuationSeparator/>
+      </w:r>
+    </w:p>
+  </w:endnote>
+</w:endnotes>
+</file>
+
+<file path=word/footer1.xml><?xml version="1.0" encoding="utf-8"?>
+<w:ftr xmlns:wpc="http://schemas.microsoft.com/office/word/2010/wordprocessingCanvas" xmlns:cx="http://schemas.microsoft.com/office/drawing/2014/chartex" xmlns:cx1="http://schemas.microsoft.com/office/drawing/2015/9/8/chartex" xmlns:mc="http://schemas.openxmlformats.org/markup-compatibility/2006" xmlns:o="urn:schemas-microsoft-com:office:office" xmlns:r="http://schemas.openxmlformats.org/officeDocument/2006/relationships" xmlns:m="http://schemas.openxmlformats.org/officeDocument/2006/math" xmlns:v="urn:schemas-microsoft-com:vml" xmlns:wp14="http://schemas.microsoft.com/office/word/2010/wordprocessingDrawing" xmlns:wp="http://schemas.openxmlformats.org/drawingml/2006/wordprocessingDrawing" xmlns:w10="urn:schemas-microsoft-com:office:word" xmlns:w="http://schemas.openxmlformats.org/wordprocessingml/2006/main" xmlns:w14="http://schemas.microsoft.com/office/word/2010/wordml" xmlns:w15="http://schemas.microsoft.com/office/word/2012/wordml" xmlns:w16se="http://schemas.microsoft.com/office/word/2015/wordml/symex" xmlns:wpg="http://schemas.microsoft.com/office/word/2010/wordprocessingGroup" xmlns:wpi="http://schemas.microsoft.com/office/word/2010/wordprocessingInk" xmlns:wne="http://schemas.microsoft.com/office/word/2006/wordml" xmlns:wps="http://schemas.microsoft.com/office/word/2010/wordprocessingShape" mc:Ignorable="w14 w15 w16se wp14">
+  <w:p>
+    <w:pPr>
+      <w:pStyle w:val="Pieddepage"/>
+    </w:pPr>
+    <w:r>
+      <w:rPr>
+        <w:color w:val="00B050"/>
+      </w:rPr>
+      <w:t>MA-12</w:t>
+    </w:r>
+    <w:r>
+      <w:tab/>
+    </w:r>
+    <w:r>
+      <w:tab/>
+    </w:r>
+    <w:r>
+      <w:rPr>
+        <w:lang w:val="fr-FR"/>
+      </w:rPr>
+      <w:t>[</w:t>
+    </w:r>
+    <w:r>
+      <w:fldChar w:fldCharType="begin"/>
+    </w:r>
+    <w:r>
+      <w:instrText>PAGE   \* MERGEFORMAT</w:instrText>
+    </w:r>
+    <w:r>
+      <w:fldChar w:fldCharType="separate"/>
+    </w:r>
+    <w:r>
+      <w:rPr>
+        <w:noProof/>
+        <w:lang w:val="fr-FR"/>
+      </w:rPr>
+      <w:t>2</w:t>
+    </w:r>
+    <w:r>
+      <w:fldChar w:fldCharType="end"/>
+    </w:r>
+    <w:r>
+      <w:rPr>
+        <w:lang w:val="fr-FR"/>
+      </w:rPr>
+      <w:t>]</w:t>
+    </w:r>
+  </w:p>
+</w:ftr>
+</file>
+
+<file path=word/footnotes.xml><?xml version="1.0" encoding="utf-8"?>
+<w:footnotes xmlns:wpc="http://schemas.microsoft.com/office/word/2010/wordprocessingCanvas" xmlns:cx="http://schemas.microsoft.com/office/drawing/2014/chartex" xmlns:cx1="http://schemas.microsoft.com/office/drawing/2015/9/8/chartex" xmlns:mc="http://schemas.openxmlformats.org/markup-compatibility/2006" xmlns:o="urn:schemas-microsoft-com:office:office" xmlns:r="http://schemas.openxmlformats.org/officeDocument/2006/relationships" xmlns:m="http://schemas.openxmlformats.org/officeDocument/2006/math" xmlns:v="urn:schemas-microsoft-com:vml" xmlns:wp14="http://schemas.microsoft.com/office/word/2010/wordprocessingDrawing" xmlns:wp="http://schemas.openxmlformats.org/drawingml/2006/wordprocessingDrawing" xmlns:w10="urn:schemas-microsoft-com:office:word" xmlns:w="http://schemas.openxmlformats.org/wordprocessingml/2006/main" xmlns:w14="http://schemas.microsoft.com/office/word/2010/wordml" xmlns:w15="http://schemas.microsoft.com/office/word/2012/wordml" xmlns:w16se="http://schemas.microsoft.com/office/word/2015/wordml/symex" xmlns:wpg="http://schemas.microsoft.com/office/word/2010/wordprocessingGroup" xmlns:wpi="http://schemas.microsoft.com/office/word/2010/wordprocessingInk" xmlns:wne="http://schemas.microsoft.com/office/word/2006/wordml" xmlns:wps="http://schemas.microsoft.com/office/word/2010/wordprocessingShape" mc:Ignorable="w14 w15 w16se wp14">
+  <w:footnote w:type="separator" w:id="-1">
+    <w:p>
+      <w:pPr>
+        <w:spacing w:after="0" w:line="240" w:lineRule="auto"/>
+      </w:pPr>
+      <w:r>
+        <w:separator/>
+      </w:r>
+    </w:p>
+  </w:footnote>
+  <w:footnote w:type="continuationSeparator" w:id="0">
+    <w:p>
+      <w:pPr>
+        <w:spacing w:after="0" w:line="240" w:lineRule="auto"/>
+      </w:pPr>
+      <w:r>
+        <w:continuationSeparator/>
+      </w:r>
+    </w:p>
+  </w:footnote>
+</w:footnotes>
 </file>
 
 <file path=word/styles.xml><?xml version="1.0" encoding="utf-8"?>
@@ -713,6 +1233,88 @@
       <w:szCs w:val="32"/>
     </w:rPr>
   </w:style>
+  <w:style w:type="paragraph" w:styleId="En-tte">
+    <w:name w:val="header"/>
+    <w:basedOn w:val="Normal"/>
+    <w:link w:val="En-tteCar"/>
+    <w:uiPriority w:val="99"/>
+    <w:unhideWhenUsed/>
+    <w:rsid w:val="00173800"/>
+    <w:pPr>
+      <w:tabs>
+        <w:tab w:val="center" w:pos="4536"/>
+        <w:tab w:val="right" w:pos="9072"/>
+      </w:tabs>
+      <w:spacing w:after="0" w:line="240" w:lineRule="auto"/>
+    </w:pPr>
+  </w:style>
+  <w:style w:type="character" w:customStyle="1" w:styleId="En-tteCar">
+    <w:name w:val="En-tête Car"/>
+    <w:basedOn w:val="Policepardfaut"/>
+    <w:link w:val="En-tte"/>
+    <w:uiPriority w:val="99"/>
+    <w:rsid w:val="00173800"/>
+  </w:style>
+  <w:style w:type="paragraph" w:styleId="Pieddepage">
+    <w:name w:val="footer"/>
+    <w:basedOn w:val="Normal"/>
+    <w:link w:val="PieddepageCar"/>
+    <w:uiPriority w:val="99"/>
+    <w:unhideWhenUsed/>
+    <w:rsid w:val="00173800"/>
+    <w:pPr>
+      <w:tabs>
+        <w:tab w:val="center" w:pos="4536"/>
+        <w:tab w:val="right" w:pos="9072"/>
+      </w:tabs>
+      <w:spacing w:after="0" w:line="240" w:lineRule="auto"/>
+    </w:pPr>
+  </w:style>
+  <w:style w:type="character" w:customStyle="1" w:styleId="PieddepageCar">
+    <w:name w:val="Pied de page Car"/>
+    <w:basedOn w:val="Policepardfaut"/>
+    <w:link w:val="Pieddepage"/>
+    <w:uiPriority w:val="99"/>
+    <w:rsid w:val="00173800"/>
+  </w:style>
+  <w:style w:type="paragraph" w:styleId="En-ttedetabledesmatires">
+    <w:name w:val="TOC Heading"/>
+    <w:basedOn w:val="Titre1"/>
+    <w:next w:val="Normal"/>
+    <w:uiPriority w:val="39"/>
+    <w:unhideWhenUsed/>
+    <w:qFormat/>
+    <w:rsid w:val="00173800"/>
+    <w:pPr>
+      <w:outlineLvl w:val="9"/>
+    </w:pPr>
+    <w:rPr>
+      <w:lang w:eastAsia="fr-CH"/>
+    </w:rPr>
+  </w:style>
+  <w:style w:type="paragraph" w:styleId="TM1">
+    <w:name w:val="toc 1"/>
+    <w:basedOn w:val="Normal"/>
+    <w:next w:val="Normal"/>
+    <w:autoRedefine/>
+    <w:uiPriority w:val="39"/>
+    <w:unhideWhenUsed/>
+    <w:rsid w:val="00173800"/>
+    <w:pPr>
+      <w:spacing w:after="100"/>
+    </w:pPr>
+  </w:style>
+  <w:style w:type="character" w:styleId="Lienhypertexte">
+    <w:name w:val="Hyperlink"/>
+    <w:basedOn w:val="Policepardfaut"/>
+    <w:uiPriority w:val="99"/>
+    <w:unhideWhenUsed/>
+    <w:rsid w:val="00173800"/>
+    <w:rPr>
+      <w:color w:val="0563C1" w:themeColor="hyperlink"/>
+      <w:u w:val="single"/>
+    </w:rPr>
+  </w:style>
 </w:styles>
 </file>
 
@@ -975,4 +1577,16 @@
     </a:ext>
   </a:extLst>
 </a:theme>
+</file>
+
+<file path=customXml/item1.xml><?xml version="1.0" encoding="utf-8"?>
+<b:Sources xmlns:b="http://schemas.openxmlformats.org/officeDocument/2006/bibliography" xmlns="http://schemas.openxmlformats.org/officeDocument/2006/bibliography" SelectedStyle="\APASixthEditionOfficeOnline.xsl" StyleName="APA" Version="6"/>
+</file>
+
+<file path=customXml/itemProps1.xml><?xml version="1.0" encoding="utf-8"?>
+<ds:datastoreItem xmlns:ds="http://schemas.openxmlformats.org/officeDocument/2006/customXml" ds:itemID="{83D23C9E-3463-48F5-B547-3E45EB72A4CB}">
+  <ds:schemaRefs>
+    <ds:schemaRef ds:uri="http://schemas.openxmlformats.org/officeDocument/2006/bibliography"/>
+  </ds:schemaRefs>
+</ds:datastoreItem>
 </file>
</xml_diff>

<commit_message>
Mise a Jours 11.12.2020
</commit_message>
<xml_diff>
--- a/Documentation MA-12.docx
+++ b/Documentation MA-12.docx
@@ -80,38 +80,29 @@
           <w:color w:val="FF0000"/>
           <w:sz w:val="28"/>
         </w:rPr>
-        <w:t>Y</w:t>
-      </w:r>
-      <w:bookmarkStart w:id="0" w:name="_GoBack"/>
-      <w:bookmarkEnd w:id="0"/>
+        <w:t xml:space="preserve">Yoann </w:t>
+      </w:r>
+      <w:proofErr w:type="spellStart"/>
       <w:r>
         <w:rPr>
           <w:color w:val="FF0000"/>
           <w:sz w:val="28"/>
         </w:rPr>
-        <w:t xml:space="preserve">oann </w:t>
-      </w:r>
-      <w:proofErr w:type="spellStart"/>
+        <w:t>Bonzon</w:t>
+      </w:r>
+      <w:proofErr w:type="spellEnd"/>
       <w:r>
         <w:rPr>
           <w:color w:val="FF0000"/>
           <w:sz w:val="28"/>
         </w:rPr>
-        <w:t>Bonzon</w:t>
-      </w:r>
-      <w:proofErr w:type="spellEnd"/>
+        <w:t xml:space="preserve">        </w:t>
+      </w:r>
       <w:r>
         <w:rPr>
           <w:color w:val="FF0000"/>
           <w:sz w:val="28"/>
         </w:rPr>
-        <w:t xml:space="preserve">        </w:t>
-      </w:r>
-      <w:r>
-        <w:rPr>
-          <w:color w:val="FF0000"/>
-          <w:sz w:val="28"/>
-        </w:rPr>
         <w:tab/>
         <w:t xml:space="preserve">Mathias Guignard </w:t>
       </w:r>
@@ -119,7 +110,11 @@
     <w:sdt>
       <w:sdtPr>
         <w:rPr>
-          <w:lang w:val="fr-FR"/>
+          <w:rFonts w:asciiTheme="minorHAnsi" w:eastAsiaTheme="minorHAnsi" w:hAnsiTheme="minorHAnsi" w:cstheme="minorBidi"/>
+          <w:color w:val="auto"/>
+          <w:sz w:val="22"/>
+          <w:szCs w:val="22"/>
+          <w:lang w:val="fr-FR" w:eastAsia="en-US"/>
         </w:rPr>
         <w:id w:val="-907529846"/>
         <w:docPartObj>
@@ -129,13 +124,8 @@
       </w:sdtPr>
       <w:sdtEndPr>
         <w:rPr>
-          <w:rFonts w:asciiTheme="minorHAnsi" w:eastAsiaTheme="minorHAnsi" w:hAnsiTheme="minorHAnsi" w:cstheme="minorBidi"/>
           <w:b/>
           <w:bCs/>
-          <w:color w:val="auto"/>
-          <w:sz w:val="22"/>
-          <w:szCs w:val="22"/>
-          <w:lang w:eastAsia="en-US"/>
         </w:rPr>
       </w:sdtEndPr>
       <w:sdtContent>
@@ -149,6 +139,8 @@
             </w:rPr>
             <w:t>Table des matières</w:t>
           </w:r>
+          <w:bookmarkStart w:id="0" w:name="_GoBack"/>
+          <w:bookmarkEnd w:id="0"/>
         </w:p>
         <w:p>
           <w:pPr>
@@ -157,7 +149,9 @@
               <w:tab w:val="right" w:leader="dot" w:pos="9062"/>
             </w:tabs>
             <w:rPr>
+              <w:rFonts w:eastAsiaTheme="minorEastAsia"/>
               <w:noProof/>
+              <w:lang w:eastAsia="fr-CH"/>
             </w:rPr>
           </w:pPr>
           <w:r>
@@ -184,7 +178,7 @@
             </w:rPr>
             <w:fldChar w:fldCharType="separate"/>
           </w:r>
-          <w:hyperlink w:anchor="_Toc57818351" w:history="1">
+          <w:hyperlink w:anchor="_Toc58579185" w:history="1">
             <w:r>
               <w:rPr>
                 <w:rStyle w:val="Lienhypertexte"/>
@@ -211,7 +205,7 @@
                 <w:noProof/>
                 <w:webHidden/>
               </w:rPr>
-              <w:instrText xml:space="preserve"> PAGEREF _Toc57818351 \h </w:instrText>
+              <w:instrText xml:space="preserve"> PAGEREF _Toc58579185 \h </w:instrText>
             </w:r>
             <w:r>
               <w:rPr>
@@ -231,7 +225,7 @@
                 <w:noProof/>
                 <w:webHidden/>
               </w:rPr>
-              <w:t>2</w:t>
+              <w:t>3</w:t>
             </w:r>
             <w:r>
               <w:rPr>
@@ -249,10 +243,12 @@
               <w:tab w:val="right" w:leader="dot" w:pos="9062"/>
             </w:tabs>
             <w:rPr>
+              <w:rFonts w:eastAsiaTheme="minorEastAsia"/>
               <w:noProof/>
+              <w:lang w:eastAsia="fr-CH"/>
             </w:rPr>
           </w:pPr>
-          <w:hyperlink w:anchor="_Toc57818352" w:history="1">
+          <w:hyperlink w:anchor="_Toc58579186" w:history="1">
             <w:r>
               <w:rPr>
                 <w:rStyle w:val="Lienhypertexte"/>
@@ -279,7 +275,7 @@
                 <w:noProof/>
                 <w:webHidden/>
               </w:rPr>
-              <w:instrText xml:space="preserve"> PAGEREF _Toc57818352 \h </w:instrText>
+              <w:instrText xml:space="preserve"> PAGEREF _Toc58579186 \h </w:instrText>
             </w:r>
             <w:r>
               <w:rPr>
@@ -299,7 +295,7 @@
                 <w:noProof/>
                 <w:webHidden/>
               </w:rPr>
-              <w:t>2</w:t>
+              <w:t>3</w:t>
             </w:r>
             <w:r>
               <w:rPr>
@@ -317,10 +313,12 @@
               <w:tab w:val="right" w:leader="dot" w:pos="9062"/>
             </w:tabs>
             <w:rPr>
+              <w:rFonts w:eastAsiaTheme="minorEastAsia"/>
               <w:noProof/>
+              <w:lang w:eastAsia="fr-CH"/>
             </w:rPr>
           </w:pPr>
-          <w:hyperlink w:anchor="_Toc57818353" w:history="1">
+          <w:hyperlink w:anchor="_Toc58579187" w:history="1">
             <w:r>
               <w:rPr>
                 <w:rStyle w:val="Lienhypertexte"/>
@@ -347,7 +345,7 @@
                 <w:noProof/>
                 <w:webHidden/>
               </w:rPr>
-              <w:instrText xml:space="preserve"> PAGEREF _Toc57818353 \h </w:instrText>
+              <w:instrText xml:space="preserve"> PAGEREF _Toc58579187 \h </w:instrText>
             </w:r>
             <w:r>
               <w:rPr>
@@ -367,7 +365,7 @@
                 <w:noProof/>
                 <w:webHidden/>
               </w:rPr>
-              <w:t>2</w:t>
+              <w:t>3</w:t>
             </w:r>
             <w:r>
               <w:rPr>
@@ -400,7 +398,7 @@
       <w:pPr>
         <w:pStyle w:val="Titre1"/>
       </w:pPr>
-      <w:bookmarkStart w:id="1" w:name="_Toc57818351"/>
+      <w:bookmarkStart w:id="1" w:name="_Toc58579185"/>
       <w:r>
         <w:t>Matériel :</w:t>
       </w:r>
@@ -487,7 +485,7 @@
       <w:pPr>
         <w:pStyle w:val="Titre1"/>
       </w:pPr>
-      <w:bookmarkStart w:id="2" w:name="_Toc57818352"/>
+      <w:bookmarkStart w:id="2" w:name="_Toc58579186"/>
       <w:r>
         <w:t>Configuration :</w:t>
       </w:r>
@@ -592,7 +590,7 @@
       <w:pPr>
         <w:pStyle w:val="Titre1"/>
       </w:pPr>
-      <w:bookmarkStart w:id="3" w:name="_Toc57818353"/>
+      <w:bookmarkStart w:id="3" w:name="_Toc58579187"/>
       <w:r>
         <w:t>Utilisateur :</w:t>
       </w:r>
@@ -615,11 +613,91 @@
         <w:tab/>
       </w:r>
     </w:p>
-    <w:p/>
-    <w:p/>
-    <w:p/>
-    <w:p>
-      <w:r>
+    <w:p>
+      <w:pPr>
+        <w:rPr>
+          <w:lang w:val="de-CH"/>
+        </w:rPr>
+      </w:pPr>
+      <w:r>
+        <w:tab/>
+      </w:r>
+      <w:proofErr w:type="spellStart"/>
+      <w:r>
+        <w:rPr>
+          <w:lang w:val="de-CH"/>
+        </w:rPr>
+        <w:t>User_Admin</w:t>
+      </w:r>
+      <w:proofErr w:type="spellEnd"/>
+      <w:r>
+        <w:rPr>
+          <w:lang w:val="de-CH"/>
+        </w:rPr>
+        <w:t xml:space="preserve"> &amp; </w:t>
+      </w:r>
+      <w:proofErr w:type="spellStart"/>
+      <w:r>
+        <w:rPr>
+          <w:lang w:val="de-CH"/>
+        </w:rPr>
+        <w:t>User_Standard</w:t>
+      </w:r>
+      <w:proofErr w:type="spellEnd"/>
+      <w:r>
+        <w:rPr>
+          <w:lang w:val="de-CH"/>
+        </w:rPr>
+        <w:t xml:space="preserve"> &amp;</w:t>
+      </w:r>
+      <w:r>
+        <w:rPr>
+          <w:lang w:val="de-CH"/>
+        </w:rPr>
+        <w:t xml:space="preserve"> </w:t>
+      </w:r>
+      <w:proofErr w:type="spellStart"/>
+      <w:r>
+        <w:rPr>
+          <w:lang w:val="de-CH"/>
+        </w:rPr>
+        <w:t>User_Kid</w:t>
+      </w:r>
+      <w:proofErr w:type="spellEnd"/>
+      <w:r>
+        <w:rPr>
+          <w:lang w:val="de-CH"/>
+        </w:rPr>
+        <w:t xml:space="preserve"> &amp; </w:t>
+      </w:r>
+      <w:proofErr w:type="spellStart"/>
+      <w:r>
+        <w:rPr>
+          <w:lang w:val="de-CH"/>
+        </w:rPr>
+        <w:t>User_Partage</w:t>
+      </w:r>
+      <w:proofErr w:type="spellEnd"/>
+    </w:p>
+    <w:p>
+      <w:pPr>
+        <w:rPr>
+          <w:lang w:val="de-CH"/>
+        </w:rPr>
+      </w:pPr>
+    </w:p>
+    <w:p>
+      <w:pPr>
+        <w:rPr>
+          <w:lang w:val="de-CH"/>
+        </w:rPr>
+      </w:pPr>
+    </w:p>
+    <w:p>
+      <w:r>
+        <w:rPr>
+          <w:lang w:val="de-CH"/>
+        </w:rPr>
         <w:tab/>
       </w:r>
       <w:r>
@@ -629,7 +707,67 @@
         <w:t>Mac Mini 2014</w:t>
       </w:r>
     </w:p>
-    <w:p/>
+    <w:p>
+      <w:r>
+        <w:tab/>
+      </w:r>
+      <w:proofErr w:type="spellStart"/>
+      <w:r>
+        <w:rPr>
+          <w:lang w:val="de-CH"/>
+        </w:rPr>
+        <w:t>User_Admin</w:t>
+      </w:r>
+      <w:proofErr w:type="spellEnd"/>
+      <w:r>
+        <w:rPr>
+          <w:lang w:val="de-CH"/>
+        </w:rPr>
+        <w:t xml:space="preserve"> &amp; </w:t>
+      </w:r>
+      <w:proofErr w:type="spellStart"/>
+      <w:r>
+        <w:rPr>
+          <w:lang w:val="de-CH"/>
+        </w:rPr>
+        <w:t>User_Standard</w:t>
+      </w:r>
+      <w:proofErr w:type="spellEnd"/>
+      <w:r>
+        <w:rPr>
+          <w:lang w:val="de-CH"/>
+        </w:rPr>
+        <w:t xml:space="preserve"> &amp;</w:t>
+      </w:r>
+      <w:r>
+        <w:rPr>
+          <w:lang w:val="de-CH"/>
+        </w:rPr>
+        <w:t xml:space="preserve"> </w:t>
+      </w:r>
+      <w:proofErr w:type="spellStart"/>
+      <w:r>
+        <w:rPr>
+          <w:lang w:val="de-CH"/>
+        </w:rPr>
+        <w:t>User_Kid</w:t>
+      </w:r>
+      <w:proofErr w:type="spellEnd"/>
+      <w:r>
+        <w:rPr>
+          <w:lang w:val="de-CH"/>
+        </w:rPr>
+        <w:t xml:space="preserve"> &amp; </w:t>
+      </w:r>
+      <w:proofErr w:type="spellStart"/>
+      <w:r>
+        <w:rPr>
+          <w:lang w:val="de-CH"/>
+        </w:rPr>
+        <w:t>User_Partage</w:t>
+      </w:r>
+      <w:proofErr w:type="spellEnd"/>
+    </w:p>
     <w:sectPr>
       <w:pgSz w:w="11906" w:h="16838"/>
       <w:pgMar w:top="1417" w:right="1417" w:bottom="1417" w:left="1417" w:header="708" w:footer="708" w:gutter="0"/>
@@ -1584,7 +1722,7 @@
 </file>
 
 <file path=customXml/itemProps1.xml><?xml version="1.0" encoding="utf-8"?>
-<ds:datastoreItem xmlns:ds="http://schemas.openxmlformats.org/officeDocument/2006/customXml" ds:itemID="{83D23C9E-3463-48F5-B547-3E45EB72A4CB}">
+<ds:datastoreItem xmlns:ds="http://schemas.openxmlformats.org/officeDocument/2006/customXml" ds:itemID="{A783CD0E-D0C9-4420-BBAF-0E4094B8CE37}">
   <ds:schemaRefs>
     <ds:schemaRef ds:uri="http://schemas.openxmlformats.org/officeDocument/2006/bibliography"/>
   </ds:schemaRefs>

</xml_diff>